<commit_message>
Tilføjet lidt Munchhausen personer
</commit_message>
<xml_diff>
--- a/Files/implementeringsfase/Mozambique Characters.docx
+++ b/Files/implementeringsfase/Mozambique Characters.docx
@@ -32,13 +32,10 @@
         <w:t>Faizal</w:t>
       </w:r>
       <w:r>
-        <w:t xml:space="preserve"> </w:t>
-      </w:r>
-      <w:r>
-        <w:t xml:space="preserve">(M) </w:t>
-      </w:r>
-      <w:r>
-        <w:t>- Hepatitis</w:t>
+        <w:t xml:space="preserve"> (M)</w:t>
+      </w:r>
+      <w:r>
+        <w:t xml:space="preserve"> - Hepatitis</w:t>
       </w:r>
     </w:p>
     <w:p/>
@@ -567,17 +564,23 @@
       </w:pPr>
       <w:r>
         <w:lastRenderedPageBreak/>
-        <w:t>Jojo</w:t>
-      </w:r>
-      <w:r>
-        <w:t xml:space="preserve"> (F)</w:t>
-      </w:r>
-      <w:r>
-        <w:t xml:space="preserve"> – Hepatitis</w:t>
-      </w:r>
-    </w:p>
-    <w:p/>
-    <w:p>
+        <w:t xml:space="preserve">Leonildo </w:t>
+      </w:r>
+      <w:r>
+        <w:t xml:space="preserve">(M) </w:t>
+      </w:r>
+      <w:r>
+        <w:t>– Hepatitis</w:t>
+      </w:r>
+    </w:p>
+    <w:p/>
+    <w:p>
+      <w:pPr>
+        <w:rPr>
+          <w:b/>
+          <w:bCs/>
+        </w:rPr>
+      </w:pPr>
       <w:r>
         <w:rPr>
           <w:b/>
@@ -586,7 +589,14 @@
         <w:t>Introduction line:</w:t>
       </w:r>
     </w:p>
-    <w:p/>
+    <w:p>
+      <w:pPr>
+        <w:rPr>
+          <w:b/>
+          <w:bCs/>
+        </w:rPr>
+      </w:pPr>
+    </w:p>
     <w:p>
       <w:pPr>
         <w:rPr>
@@ -634,12 +644,6 @@
       </w:pPr>
     </w:p>
     <w:p>
-      <w:pPr>
-        <w:rPr>
-          <w:i/>
-          <w:iCs/>
-        </w:rPr>
-      </w:pPr>
       <w:r>
         <w:rPr>
           <w:b/>
@@ -677,24 +681,12 @@
         </w:rPr>
       </w:pPr>
       <w:r>
-        <w:rPr>
-          <w:i/>
-          <w:iCs/>
-        </w:rPr>
-        <w:tab/>
-      </w:r>
-      <w:r>
-        <w:rPr>
-          <w:i/>
-          <w:iCs/>
-        </w:rPr>
-        <w:tab/>
-      </w:r>
-      <w:r>
-        <w:rPr>
-          <w:i/>
-          <w:iCs/>
-        </w:rPr>
+        <w:tab/>
+      </w:r>
+      <w:r>
+        <w:tab/>
+      </w:r>
+      <w:r>
         <w:tab/>
       </w:r>
       <w:r>
@@ -712,14 +704,15 @@
         <w:t>ent:</w:t>
       </w:r>
     </w:p>
-    <w:p/>
-    <w:p>
-      <w:pPr>
-        <w:rPr>
-          <w:b/>
-          <w:bCs/>
-        </w:rPr>
-      </w:pPr>
+    <w:p>
+      <w:pPr>
+        <w:rPr>
+          <w:i/>
+          <w:iCs/>
+        </w:rPr>
+      </w:pPr>
+    </w:p>
+    <w:p>
       <w:r>
         <w:rPr>
           <w:b/>
@@ -728,14 +721,7 @@
         <w:t>Choice: Is healthy:</w:t>
       </w:r>
     </w:p>
-    <w:p>
-      <w:pPr>
-        <w:rPr>
-          <w:b/>
-          <w:bCs/>
-        </w:rPr>
-      </w:pPr>
-    </w:p>
+    <w:p/>
     <w:p>
       <w:r>
         <w:rPr>
@@ -804,17 +790,23 @@
         <w:pStyle w:val="Heading2"/>
       </w:pPr>
       <w:r>
-        <w:t>Mingo</w:t>
-      </w:r>
-      <w:r>
-        <w:t xml:space="preserve"> (M)</w:t>
-      </w:r>
-      <w:r>
-        <w:t xml:space="preserve"> – Hepatitis</w:t>
-      </w:r>
-    </w:p>
-    <w:p/>
-    <w:p>
+        <w:t>Kishor (F)</w:t>
+      </w:r>
+      <w:r>
+        <w:t xml:space="preserve"> – H</w:t>
+      </w:r>
+      <w:r>
+        <w:t>IV</w:t>
+      </w:r>
+    </w:p>
+    <w:p/>
+    <w:p>
+      <w:pPr>
+        <w:rPr>
+          <w:b/>
+          <w:bCs/>
+        </w:rPr>
+      </w:pPr>
       <w:r>
         <w:rPr>
           <w:b/>
@@ -823,7 +815,14 @@
         <w:t>Introduction line:</w:t>
       </w:r>
     </w:p>
-    <w:p/>
+    <w:p>
+      <w:pPr>
+        <w:rPr>
+          <w:b/>
+          <w:bCs/>
+        </w:rPr>
+      </w:pPr>
+    </w:p>
     <w:p>
       <w:pPr>
         <w:rPr>
@@ -871,12 +870,6 @@
       </w:pPr>
     </w:p>
     <w:p>
-      <w:pPr>
-        <w:rPr>
-          <w:i/>
-          <w:iCs/>
-        </w:rPr>
-      </w:pPr>
       <w:r>
         <w:rPr>
           <w:b/>
@@ -914,24 +907,12 @@
         </w:rPr>
       </w:pPr>
       <w:r>
-        <w:rPr>
-          <w:i/>
-          <w:iCs/>
-        </w:rPr>
-        <w:tab/>
-      </w:r>
-      <w:r>
-        <w:rPr>
-          <w:i/>
-          <w:iCs/>
-        </w:rPr>
-        <w:tab/>
-      </w:r>
-      <w:r>
-        <w:rPr>
-          <w:i/>
-          <w:iCs/>
-        </w:rPr>
+        <w:tab/>
+      </w:r>
+      <w:r>
+        <w:tab/>
+      </w:r>
+      <w:r>
         <w:tab/>
       </w:r>
       <w:r>
@@ -949,14 +930,15 @@
         <w:t>ent:</w:t>
       </w:r>
     </w:p>
-    <w:p/>
-    <w:p>
-      <w:pPr>
-        <w:rPr>
-          <w:b/>
-          <w:bCs/>
-        </w:rPr>
-      </w:pPr>
+    <w:p>
+      <w:pPr>
+        <w:rPr>
+          <w:i/>
+          <w:iCs/>
+        </w:rPr>
+      </w:pPr>
+    </w:p>
+    <w:p>
       <w:r>
         <w:rPr>
           <w:b/>
@@ -965,14 +947,7 @@
         <w:t>Choice: Is healthy:</w:t>
       </w:r>
     </w:p>
-    <w:p>
-      <w:pPr>
-        <w:rPr>
-          <w:b/>
-          <w:bCs/>
-        </w:rPr>
-      </w:pPr>
-    </w:p>
+    <w:p/>
     <w:p>
       <w:r>
         <w:rPr>
@@ -1020,20 +995,31 @@
         <w:t>Treated:</w:t>
       </w:r>
     </w:p>
-    <w:p/>
-    <w:p/>
+    <w:p>
+      <w:pPr>
+        <w:rPr>
+          <w:i/>
+          <w:iCs/>
+        </w:rPr>
+      </w:pPr>
+    </w:p>
+    <w:p>
+      <w:pPr>
+        <w:rPr>
+          <w:i/>
+          <w:iCs/>
+        </w:rPr>
+      </w:pPr>
+    </w:p>
     <w:p>
       <w:pPr>
         <w:pStyle w:val="Heading2"/>
       </w:pPr>
       <w:r>
-        <w:t xml:space="preserve">Leonildo </w:t>
-      </w:r>
-      <w:r>
-        <w:t xml:space="preserve">(M) </w:t>
-      </w:r>
-      <w:r>
-        <w:t>– H</w:t>
+        <w:t>Brayton (F)</w:t>
+      </w:r>
+      <w:r>
+        <w:t xml:space="preserve"> – H</w:t>
       </w:r>
       <w:r>
         <w:t>IV</w:t>
@@ -1041,6 +1027,12 @@
     </w:p>
     <w:p/>
     <w:p>
+      <w:pPr>
+        <w:rPr>
+          <w:b/>
+          <w:bCs/>
+        </w:rPr>
+      </w:pPr>
       <w:r>
         <w:rPr>
           <w:b/>
@@ -1049,7 +1041,14 @@
         <w:t>Introduction line:</w:t>
       </w:r>
     </w:p>
-    <w:p/>
+    <w:p>
+      <w:pPr>
+        <w:rPr>
+          <w:b/>
+          <w:bCs/>
+        </w:rPr>
+      </w:pPr>
+    </w:p>
     <w:p>
       <w:pPr>
         <w:rPr>
@@ -1097,12 +1096,6 @@
       </w:pPr>
     </w:p>
     <w:p>
-      <w:pPr>
-        <w:rPr>
-          <w:i/>
-          <w:iCs/>
-        </w:rPr>
-      </w:pPr>
       <w:r>
         <w:rPr>
           <w:b/>
@@ -1140,24 +1133,12 @@
         </w:rPr>
       </w:pPr>
       <w:r>
-        <w:rPr>
-          <w:i/>
-          <w:iCs/>
-        </w:rPr>
-        <w:tab/>
-      </w:r>
-      <w:r>
-        <w:rPr>
-          <w:i/>
-          <w:iCs/>
-        </w:rPr>
-        <w:tab/>
-      </w:r>
-      <w:r>
-        <w:rPr>
-          <w:i/>
-          <w:iCs/>
-        </w:rPr>
+        <w:tab/>
+      </w:r>
+      <w:r>
+        <w:tab/>
+      </w:r>
+      <w:r>
         <w:tab/>
       </w:r>
       <w:r>
@@ -1175,14 +1156,15 @@
         <w:t>ent:</w:t>
       </w:r>
     </w:p>
-    <w:p/>
-    <w:p>
-      <w:pPr>
-        <w:rPr>
-          <w:b/>
-          <w:bCs/>
-        </w:rPr>
-      </w:pPr>
+    <w:p>
+      <w:pPr>
+        <w:rPr>
+          <w:i/>
+          <w:iCs/>
+        </w:rPr>
+      </w:pPr>
+    </w:p>
+    <w:p>
       <w:r>
         <w:rPr>
           <w:b/>
@@ -1191,14 +1173,7 @@
         <w:t>Choice: Is healthy:</w:t>
       </w:r>
     </w:p>
-    <w:p>
-      <w:pPr>
-        <w:rPr>
-          <w:b/>
-          <w:bCs/>
-        </w:rPr>
-      </w:pPr>
-    </w:p>
+    <w:p/>
     <w:p>
       <w:r>
         <w:rPr>
@@ -1246,25 +1221,45 @@
         <w:t>Treated:</w:t>
       </w:r>
     </w:p>
-    <w:p/>
-    <w:p/>
+    <w:p>
+      <w:pPr>
+        <w:rPr>
+          <w:i/>
+          <w:iCs/>
+        </w:rPr>
+      </w:pPr>
+    </w:p>
+    <w:p>
+      <w:pPr>
+        <w:rPr>
+          <w:i/>
+          <w:iCs/>
+        </w:rPr>
+      </w:pPr>
+    </w:p>
     <w:p>
       <w:pPr>
         <w:pStyle w:val="Heading2"/>
       </w:pPr>
       <w:r>
         <w:lastRenderedPageBreak/>
-        <w:t>Kishor</w:t>
-      </w:r>
-      <w:r>
-        <w:t xml:space="preserve"> (M)</w:t>
-      </w:r>
-      <w:r>
-        <w:t xml:space="preserve"> – HIV</w:t>
-      </w:r>
-    </w:p>
-    <w:p/>
-    <w:p>
+        <w:t>Riyadh (M)</w:t>
+      </w:r>
+      <w:r>
+        <w:t xml:space="preserve"> – H</w:t>
+      </w:r>
+      <w:r>
+        <w:t>IV</w:t>
+      </w:r>
+    </w:p>
+    <w:p/>
+    <w:p>
+      <w:pPr>
+        <w:rPr>
+          <w:b/>
+          <w:bCs/>
+        </w:rPr>
+      </w:pPr>
       <w:r>
         <w:rPr>
           <w:b/>
@@ -1273,7 +1268,14 @@
         <w:t>Introduction line:</w:t>
       </w:r>
     </w:p>
-    <w:p/>
+    <w:p>
+      <w:pPr>
+        <w:rPr>
+          <w:b/>
+          <w:bCs/>
+        </w:rPr>
+      </w:pPr>
+    </w:p>
     <w:p>
       <w:pPr>
         <w:rPr>
@@ -1321,12 +1323,6 @@
       </w:pPr>
     </w:p>
     <w:p>
-      <w:pPr>
-        <w:rPr>
-          <w:i/>
-          <w:iCs/>
-        </w:rPr>
-      </w:pPr>
       <w:r>
         <w:rPr>
           <w:b/>
@@ -1364,24 +1360,12 @@
         </w:rPr>
       </w:pPr>
       <w:r>
-        <w:rPr>
-          <w:i/>
-          <w:iCs/>
-        </w:rPr>
-        <w:tab/>
-      </w:r>
-      <w:r>
-        <w:rPr>
-          <w:i/>
-          <w:iCs/>
-        </w:rPr>
-        <w:tab/>
-      </w:r>
-      <w:r>
-        <w:rPr>
-          <w:i/>
-          <w:iCs/>
-        </w:rPr>
+        <w:tab/>
+      </w:r>
+      <w:r>
+        <w:tab/>
+      </w:r>
+      <w:r>
         <w:tab/>
       </w:r>
       <w:r>
@@ -1399,14 +1383,15 @@
         <w:t>ent:</w:t>
       </w:r>
     </w:p>
-    <w:p/>
-    <w:p>
-      <w:pPr>
-        <w:rPr>
-          <w:b/>
-          <w:bCs/>
-        </w:rPr>
-      </w:pPr>
+    <w:p>
+      <w:pPr>
+        <w:rPr>
+          <w:i/>
+          <w:iCs/>
+        </w:rPr>
+      </w:pPr>
+    </w:p>
+    <w:p>
       <w:r>
         <w:rPr>
           <w:b/>
@@ -1415,14 +1400,7 @@
         <w:t>Choice: Is healthy:</w:t>
       </w:r>
     </w:p>
-    <w:p>
-      <w:pPr>
-        <w:rPr>
-          <w:b/>
-          <w:bCs/>
-        </w:rPr>
-      </w:pPr>
-    </w:p>
+    <w:p/>
     <w:p>
       <w:r>
         <w:rPr>
@@ -1470,24 +1448,37 @@
         <w:t>Treated:</w:t>
       </w:r>
     </w:p>
-    <w:p/>
+    <w:p>
+      <w:pPr>
+        <w:rPr>
+          <w:i/>
+          <w:iCs/>
+        </w:rPr>
+      </w:pPr>
+    </w:p>
     <w:p/>
     <w:p>
       <w:pPr>
         <w:pStyle w:val="Heading2"/>
       </w:pPr>
       <w:r>
-        <w:t xml:space="preserve">Ikbal </w:t>
-      </w:r>
-      <w:r>
-        <w:t xml:space="preserve">(F) </w:t>
-      </w:r>
-      <w:r>
-        <w:t>– HIV</w:t>
-      </w:r>
-    </w:p>
-    <w:p/>
-    <w:p>
+        <w:t>Kiri (F)</w:t>
+      </w:r>
+      <w:r>
+        <w:t xml:space="preserve"> – </w:t>
+      </w:r>
+      <w:r>
+        <w:t>TB</w:t>
+      </w:r>
+    </w:p>
+    <w:p/>
+    <w:p>
+      <w:pPr>
+        <w:rPr>
+          <w:b/>
+          <w:bCs/>
+        </w:rPr>
+      </w:pPr>
       <w:r>
         <w:rPr>
           <w:b/>
@@ -1496,7 +1487,14 @@
         <w:t>Introduction line:</w:t>
       </w:r>
     </w:p>
-    <w:p/>
+    <w:p>
+      <w:pPr>
+        <w:rPr>
+          <w:b/>
+          <w:bCs/>
+        </w:rPr>
+      </w:pPr>
+    </w:p>
     <w:p>
       <w:pPr>
         <w:rPr>
@@ -1544,12 +1542,6 @@
       </w:pPr>
     </w:p>
     <w:p>
-      <w:pPr>
-        <w:rPr>
-          <w:i/>
-          <w:iCs/>
-        </w:rPr>
-      </w:pPr>
       <w:r>
         <w:rPr>
           <w:b/>
@@ -1587,24 +1579,12 @@
         </w:rPr>
       </w:pPr>
       <w:r>
-        <w:rPr>
-          <w:i/>
-          <w:iCs/>
-        </w:rPr>
-        <w:tab/>
-      </w:r>
-      <w:r>
-        <w:rPr>
-          <w:i/>
-          <w:iCs/>
-        </w:rPr>
-        <w:tab/>
-      </w:r>
-      <w:r>
-        <w:rPr>
-          <w:i/>
-          <w:iCs/>
-        </w:rPr>
+        <w:tab/>
+      </w:r>
+      <w:r>
+        <w:tab/>
+      </w:r>
+      <w:r>
         <w:tab/>
       </w:r>
       <w:r>
@@ -1622,14 +1602,15 @@
         <w:t>ent:</w:t>
       </w:r>
     </w:p>
-    <w:p/>
-    <w:p>
-      <w:pPr>
-        <w:rPr>
-          <w:b/>
-          <w:bCs/>
-        </w:rPr>
-      </w:pPr>
+    <w:p>
+      <w:pPr>
+        <w:rPr>
+          <w:i/>
+          <w:iCs/>
+        </w:rPr>
+      </w:pPr>
+    </w:p>
+    <w:p>
       <w:r>
         <w:rPr>
           <w:b/>
@@ -1638,14 +1619,7 @@
         <w:t>Choice: Is healthy:</w:t>
       </w:r>
     </w:p>
-    <w:p>
-      <w:pPr>
-        <w:rPr>
-          <w:b/>
-          <w:bCs/>
-        </w:rPr>
-      </w:pPr>
-    </w:p>
+    <w:p/>
     <w:p>
       <w:r>
         <w:rPr>
@@ -1700,17 +1674,23 @@
         <w:pStyle w:val="Heading2"/>
       </w:pPr>
       <w:r>
-        <w:t>Kelven</w:t>
-      </w:r>
-      <w:r>
-        <w:t xml:space="preserve"> (M)</w:t>
-      </w:r>
-      <w:r>
-        <w:t xml:space="preserve"> – HIV</w:t>
-      </w:r>
-    </w:p>
-    <w:p/>
-    <w:p>
+        <w:t>Eka (F)</w:t>
+      </w:r>
+      <w:r>
+        <w:t xml:space="preserve"> – </w:t>
+      </w:r>
+      <w:r>
+        <w:t>TB</w:t>
+      </w:r>
+    </w:p>
+    <w:p/>
+    <w:p>
+      <w:pPr>
+        <w:rPr>
+          <w:b/>
+          <w:bCs/>
+        </w:rPr>
+      </w:pPr>
       <w:r>
         <w:rPr>
           <w:b/>
@@ -1719,7 +1699,14 @@
         <w:t>Introduction line:</w:t>
       </w:r>
     </w:p>
-    <w:p/>
+    <w:p>
+      <w:pPr>
+        <w:rPr>
+          <w:b/>
+          <w:bCs/>
+        </w:rPr>
+      </w:pPr>
+    </w:p>
     <w:p>
       <w:pPr>
         <w:rPr>
@@ -1767,12 +1754,6 @@
       </w:pPr>
     </w:p>
     <w:p>
-      <w:pPr>
-        <w:rPr>
-          <w:i/>
-          <w:iCs/>
-        </w:rPr>
-      </w:pPr>
       <w:r>
         <w:rPr>
           <w:b/>
@@ -1810,24 +1791,12 @@
         </w:rPr>
       </w:pPr>
       <w:r>
-        <w:rPr>
-          <w:i/>
-          <w:iCs/>
-        </w:rPr>
-        <w:tab/>
-      </w:r>
-      <w:r>
-        <w:rPr>
-          <w:i/>
-          <w:iCs/>
-        </w:rPr>
-        <w:tab/>
-      </w:r>
-      <w:r>
-        <w:rPr>
-          <w:i/>
-          <w:iCs/>
-        </w:rPr>
+        <w:tab/>
+      </w:r>
+      <w:r>
+        <w:tab/>
+      </w:r>
+      <w:r>
         <w:tab/>
       </w:r>
       <w:r>
@@ -1845,14 +1814,15 @@
         <w:t>ent:</w:t>
       </w:r>
     </w:p>
-    <w:p/>
-    <w:p>
-      <w:pPr>
-        <w:rPr>
-          <w:b/>
-          <w:bCs/>
-        </w:rPr>
-      </w:pPr>
+    <w:p>
+      <w:pPr>
+        <w:rPr>
+          <w:i/>
+          <w:iCs/>
+        </w:rPr>
+      </w:pPr>
+    </w:p>
+    <w:p>
       <w:r>
         <w:rPr>
           <w:b/>
@@ -1861,14 +1831,7 @@
         <w:t>Choice: Is healthy:</w:t>
       </w:r>
     </w:p>
-    <w:p>
-      <w:pPr>
-        <w:rPr>
-          <w:b/>
-          <w:bCs/>
-        </w:rPr>
-      </w:pPr>
-    </w:p>
+    <w:p/>
     <w:p>
       <w:r>
         <w:rPr>
@@ -1924,17 +1887,23 @@
       </w:pPr>
       <w:r>
         <w:lastRenderedPageBreak/>
-        <w:t>Eka</w:t>
-      </w:r>
-      <w:r>
-        <w:t xml:space="preserve"> (M) </w:t>
-      </w:r>
-      <w:r>
-        <w:t xml:space="preserve"> – TB</w:t>
-      </w:r>
-    </w:p>
-    <w:p/>
-    <w:p>
+        <w:t>Abubakar (M)</w:t>
+      </w:r>
+      <w:r>
+        <w:t xml:space="preserve"> – </w:t>
+      </w:r>
+      <w:r>
+        <w:t>TB</w:t>
+      </w:r>
+    </w:p>
+    <w:p/>
+    <w:p>
+      <w:pPr>
+        <w:rPr>
+          <w:b/>
+          <w:bCs/>
+        </w:rPr>
+      </w:pPr>
       <w:r>
         <w:rPr>
           <w:b/>
@@ -1943,7 +1912,14 @@
         <w:t>Introduction line:</w:t>
       </w:r>
     </w:p>
-    <w:p/>
+    <w:p>
+      <w:pPr>
+        <w:rPr>
+          <w:b/>
+          <w:bCs/>
+        </w:rPr>
+      </w:pPr>
+    </w:p>
     <w:p>
       <w:pPr>
         <w:rPr>
@@ -1991,12 +1967,6 @@
       </w:pPr>
     </w:p>
     <w:p>
-      <w:pPr>
-        <w:rPr>
-          <w:i/>
-          <w:iCs/>
-        </w:rPr>
-      </w:pPr>
       <w:r>
         <w:rPr>
           <w:b/>
@@ -2034,24 +2004,12 @@
         </w:rPr>
       </w:pPr>
       <w:r>
-        <w:rPr>
-          <w:i/>
-          <w:iCs/>
-        </w:rPr>
-        <w:tab/>
-      </w:r>
-      <w:r>
-        <w:rPr>
-          <w:i/>
-          <w:iCs/>
-        </w:rPr>
-        <w:tab/>
-      </w:r>
-      <w:r>
-        <w:rPr>
-          <w:i/>
-          <w:iCs/>
-        </w:rPr>
+        <w:tab/>
+      </w:r>
+      <w:r>
+        <w:tab/>
+      </w:r>
+      <w:r>
         <w:tab/>
       </w:r>
       <w:r>
@@ -2069,14 +2027,15 @@
         <w:t>ent:</w:t>
       </w:r>
     </w:p>
-    <w:p/>
-    <w:p>
-      <w:pPr>
-        <w:rPr>
-          <w:b/>
-          <w:bCs/>
-        </w:rPr>
-      </w:pPr>
+    <w:p>
+      <w:pPr>
+        <w:rPr>
+          <w:i/>
+          <w:iCs/>
+        </w:rPr>
+      </w:pPr>
+    </w:p>
+    <w:p>
       <w:r>
         <w:rPr>
           <w:b/>
@@ -2085,14 +2044,7 @@
         <w:t>Choice: Is healthy:</w:t>
       </w:r>
     </w:p>
-    <w:p>
-      <w:pPr>
-        <w:rPr>
-          <w:b/>
-          <w:bCs/>
-        </w:rPr>
-      </w:pPr>
-    </w:p>
+    <w:p/>
     <w:p>
       <w:r>
         <w:rPr>
@@ -2147,11 +2099,23 @@
         <w:pStyle w:val="Heading2"/>
       </w:pPr>
       <w:r>
-        <w:t>Kiri (F) – TB</w:t>
-      </w:r>
-    </w:p>
-    <w:p/>
-    <w:p>
+        <w:t>Edmilson (M)</w:t>
+      </w:r>
+      <w:r>
+        <w:t xml:space="preserve"> – </w:t>
+      </w:r>
+      <w:r>
+        <w:t>Malaria</w:t>
+      </w:r>
+    </w:p>
+    <w:p/>
+    <w:p>
+      <w:pPr>
+        <w:rPr>
+          <w:b/>
+          <w:bCs/>
+        </w:rPr>
+      </w:pPr>
       <w:r>
         <w:rPr>
           <w:b/>
@@ -2160,7 +2124,14 @@
         <w:t>Introduction line:</w:t>
       </w:r>
     </w:p>
-    <w:p/>
+    <w:p>
+      <w:pPr>
+        <w:rPr>
+          <w:b/>
+          <w:bCs/>
+        </w:rPr>
+      </w:pPr>
+    </w:p>
     <w:p>
       <w:pPr>
         <w:rPr>
@@ -2208,12 +2179,6 @@
       </w:pPr>
     </w:p>
     <w:p>
-      <w:pPr>
-        <w:rPr>
-          <w:i/>
-          <w:iCs/>
-        </w:rPr>
-      </w:pPr>
       <w:r>
         <w:rPr>
           <w:b/>
@@ -2251,24 +2216,12 @@
         </w:rPr>
       </w:pPr>
       <w:r>
-        <w:rPr>
-          <w:i/>
-          <w:iCs/>
-        </w:rPr>
-        <w:tab/>
-      </w:r>
-      <w:r>
-        <w:rPr>
-          <w:i/>
-          <w:iCs/>
-        </w:rPr>
-        <w:tab/>
-      </w:r>
-      <w:r>
-        <w:rPr>
-          <w:i/>
-          <w:iCs/>
-        </w:rPr>
+        <w:tab/>
+      </w:r>
+      <w:r>
+        <w:tab/>
+      </w:r>
+      <w:r>
         <w:tab/>
       </w:r>
       <w:r>
@@ -2286,14 +2239,15 @@
         <w:t>ent:</w:t>
       </w:r>
     </w:p>
-    <w:p/>
-    <w:p>
-      <w:pPr>
-        <w:rPr>
-          <w:b/>
-          <w:bCs/>
-        </w:rPr>
-      </w:pPr>
+    <w:p>
+      <w:pPr>
+        <w:rPr>
+          <w:i/>
+          <w:iCs/>
+        </w:rPr>
+      </w:pPr>
+    </w:p>
+    <w:p>
       <w:r>
         <w:rPr>
           <w:b/>
@@ -2302,14 +2256,7 @@
         <w:t>Choice: Is healthy:</w:t>
       </w:r>
     </w:p>
-    <w:p>
-      <w:pPr>
-        <w:rPr>
-          <w:b/>
-          <w:bCs/>
-        </w:rPr>
-      </w:pPr>
-    </w:p>
+    <w:p/>
     <w:p>
       <w:r>
         <w:rPr>
@@ -2364,11 +2311,23 @@
         <w:pStyle w:val="Heading2"/>
       </w:pPr>
       <w:r>
-        <w:t>Brayton (M) – TB</w:t>
-      </w:r>
-    </w:p>
-    <w:p/>
-    <w:p>
+        <w:t>Naguib (M)</w:t>
+      </w:r>
+      <w:r>
+        <w:t xml:space="preserve"> – </w:t>
+      </w:r>
+      <w:r>
+        <w:t>Malaria</w:t>
+      </w:r>
+    </w:p>
+    <w:p/>
+    <w:p>
+      <w:pPr>
+        <w:rPr>
+          <w:b/>
+          <w:bCs/>
+        </w:rPr>
+      </w:pPr>
       <w:r>
         <w:rPr>
           <w:b/>
@@ -2377,7 +2336,14 @@
         <w:t>Introduction line:</w:t>
       </w:r>
     </w:p>
-    <w:p/>
+    <w:p>
+      <w:pPr>
+        <w:rPr>
+          <w:b/>
+          <w:bCs/>
+        </w:rPr>
+      </w:pPr>
+    </w:p>
     <w:p>
       <w:pPr>
         <w:rPr>
@@ -2425,12 +2391,6 @@
       </w:pPr>
     </w:p>
     <w:p>
-      <w:pPr>
-        <w:rPr>
-          <w:i/>
-          <w:iCs/>
-        </w:rPr>
-      </w:pPr>
       <w:r>
         <w:rPr>
           <w:b/>
@@ -2468,24 +2428,12 @@
         </w:rPr>
       </w:pPr>
       <w:r>
-        <w:rPr>
-          <w:i/>
-          <w:iCs/>
-        </w:rPr>
-        <w:tab/>
-      </w:r>
-      <w:r>
-        <w:rPr>
-          <w:i/>
-          <w:iCs/>
-        </w:rPr>
-        <w:tab/>
-      </w:r>
-      <w:r>
-        <w:rPr>
-          <w:i/>
-          <w:iCs/>
-        </w:rPr>
+        <w:tab/>
+      </w:r>
+      <w:r>
+        <w:tab/>
+      </w:r>
+      <w:r>
         <w:tab/>
       </w:r>
       <w:r>
@@ -2503,14 +2451,15 @@
         <w:t>ent:</w:t>
       </w:r>
     </w:p>
-    <w:p/>
-    <w:p>
-      <w:pPr>
-        <w:rPr>
-          <w:b/>
-          <w:bCs/>
-        </w:rPr>
-      </w:pPr>
+    <w:p>
+      <w:pPr>
+        <w:rPr>
+          <w:i/>
+          <w:iCs/>
+        </w:rPr>
+      </w:pPr>
+    </w:p>
+    <w:p>
       <w:r>
         <w:rPr>
           <w:b/>
@@ -2519,14 +2468,7 @@
         <w:t>Choice: Is healthy:</w:t>
       </w:r>
     </w:p>
-    <w:p>
-      <w:pPr>
-        <w:rPr>
-          <w:b/>
-          <w:bCs/>
-        </w:rPr>
-      </w:pPr>
-    </w:p>
+    <w:p/>
     <w:p>
       <w:r>
         <w:rPr>
@@ -2582,11 +2524,23 @@
       </w:pPr>
       <w:r>
         <w:lastRenderedPageBreak/>
-        <w:t>Abubakar (M) – TB</w:t>
-      </w:r>
-    </w:p>
-    <w:p/>
-    <w:p>
+        <w:t>Ikbal (F)</w:t>
+      </w:r>
+      <w:r>
+        <w:t xml:space="preserve"> – </w:t>
+      </w:r>
+      <w:r>
+        <w:t>Malaria</w:t>
+      </w:r>
+    </w:p>
+    <w:p/>
+    <w:p>
+      <w:pPr>
+        <w:rPr>
+          <w:b/>
+          <w:bCs/>
+        </w:rPr>
+      </w:pPr>
       <w:r>
         <w:rPr>
           <w:b/>
@@ -2595,7 +2549,14 @@
         <w:t>Introduction line:</w:t>
       </w:r>
     </w:p>
-    <w:p/>
+    <w:p>
+      <w:pPr>
+        <w:rPr>
+          <w:b/>
+          <w:bCs/>
+        </w:rPr>
+      </w:pPr>
+    </w:p>
     <w:p>
       <w:pPr>
         <w:rPr>
@@ -2643,12 +2604,6 @@
       </w:pPr>
     </w:p>
     <w:p>
-      <w:pPr>
-        <w:rPr>
-          <w:i/>
-          <w:iCs/>
-        </w:rPr>
-      </w:pPr>
       <w:r>
         <w:rPr>
           <w:b/>
@@ -2686,24 +2641,12 @@
         </w:rPr>
       </w:pPr>
       <w:r>
-        <w:rPr>
-          <w:i/>
-          <w:iCs/>
-        </w:rPr>
-        <w:tab/>
-      </w:r>
-      <w:r>
-        <w:rPr>
-          <w:i/>
-          <w:iCs/>
-        </w:rPr>
-        <w:tab/>
-      </w:r>
-      <w:r>
-        <w:rPr>
-          <w:i/>
-          <w:iCs/>
-        </w:rPr>
+        <w:tab/>
+      </w:r>
+      <w:r>
+        <w:tab/>
+      </w:r>
+      <w:r>
         <w:tab/>
       </w:r>
       <w:r>
@@ -2721,14 +2664,15 @@
         <w:t>ent:</w:t>
       </w:r>
     </w:p>
-    <w:p/>
-    <w:p>
-      <w:pPr>
-        <w:rPr>
-          <w:b/>
-          <w:bCs/>
-        </w:rPr>
-      </w:pPr>
+    <w:p>
+      <w:pPr>
+        <w:rPr>
+          <w:i/>
+          <w:iCs/>
+        </w:rPr>
+      </w:pPr>
+    </w:p>
+    <w:p>
       <w:r>
         <w:rPr>
           <w:b/>
@@ -2737,14 +2681,7 @@
         <w:t>Choice: Is healthy:</w:t>
       </w:r>
     </w:p>
-    <w:p>
-      <w:pPr>
-        <w:rPr>
-          <w:b/>
-          <w:bCs/>
-        </w:rPr>
-      </w:pPr>
-    </w:p>
+    <w:p/>
     <w:p>
       <w:r>
         <w:rPr>
@@ -2799,11 +2736,23 @@
         <w:pStyle w:val="Heading2"/>
       </w:pPr>
       <w:r>
-        <w:t>Yuran (F) – Malaria</w:t>
-      </w:r>
-    </w:p>
-    <w:p/>
-    <w:p>
+        <w:t>Jojo (F)</w:t>
+      </w:r>
+      <w:r>
+        <w:t xml:space="preserve"> – H</w:t>
+      </w:r>
+      <w:r>
+        <w:t>ypochondriac</w:t>
+      </w:r>
+    </w:p>
+    <w:p/>
+    <w:p>
+      <w:pPr>
+        <w:rPr>
+          <w:b/>
+          <w:bCs/>
+        </w:rPr>
+      </w:pPr>
       <w:r>
         <w:rPr>
           <w:b/>
@@ -2812,7 +2761,14 @@
         <w:t>Introduction line:</w:t>
       </w:r>
     </w:p>
-    <w:p/>
+    <w:p>
+      <w:pPr>
+        <w:rPr>
+          <w:b/>
+          <w:bCs/>
+        </w:rPr>
+      </w:pPr>
+    </w:p>
     <w:p>
       <w:pPr>
         <w:rPr>
@@ -2860,12 +2816,6 @@
       </w:pPr>
     </w:p>
     <w:p>
-      <w:pPr>
-        <w:rPr>
-          <w:i/>
-          <w:iCs/>
-        </w:rPr>
-      </w:pPr>
       <w:r>
         <w:rPr>
           <w:b/>
@@ -2903,24 +2853,12 @@
         </w:rPr>
       </w:pPr>
       <w:r>
-        <w:rPr>
-          <w:i/>
-          <w:iCs/>
-        </w:rPr>
-        <w:tab/>
-      </w:r>
-      <w:r>
-        <w:rPr>
-          <w:i/>
-          <w:iCs/>
-        </w:rPr>
-        <w:tab/>
-      </w:r>
-      <w:r>
-        <w:rPr>
-          <w:i/>
-          <w:iCs/>
-        </w:rPr>
+        <w:tab/>
+      </w:r>
+      <w:r>
+        <w:tab/>
+      </w:r>
+      <w:r>
         <w:tab/>
       </w:r>
       <w:r>
@@ -2938,14 +2876,15 @@
         <w:t>ent:</w:t>
       </w:r>
     </w:p>
-    <w:p/>
-    <w:p>
-      <w:pPr>
-        <w:rPr>
-          <w:b/>
-          <w:bCs/>
-        </w:rPr>
-      </w:pPr>
+    <w:p>
+      <w:pPr>
+        <w:rPr>
+          <w:i/>
+          <w:iCs/>
+        </w:rPr>
+      </w:pPr>
+    </w:p>
+    <w:p>
       <w:r>
         <w:rPr>
           <w:b/>
@@ -2954,14 +2893,7 @@
         <w:t>Choice: Is healthy:</w:t>
       </w:r>
     </w:p>
-    <w:p>
-      <w:pPr>
-        <w:rPr>
-          <w:b/>
-          <w:bCs/>
-        </w:rPr>
-      </w:pPr>
-    </w:p>
+    <w:p/>
     <w:p>
       <w:r>
         <w:rPr>
@@ -3010,665 +2942,433 @@
       </w:r>
     </w:p>
     <w:p/>
+    <w:p/>
     <w:p>
       <w:pPr>
         <w:pStyle w:val="Heading2"/>
       </w:pPr>
-    </w:p>
+      <w:r>
+        <w:t>Naguib (M)</w:t>
+      </w:r>
+      <w:r>
+        <w:t xml:space="preserve"> – </w:t>
+      </w:r>
+      <w:r>
+        <w:t>Hypochondriac</w:t>
+      </w:r>
+    </w:p>
+    <w:p/>
+    <w:p>
+      <w:pPr>
+        <w:rPr>
+          <w:b/>
+          <w:bCs/>
+        </w:rPr>
+      </w:pPr>
+      <w:r>
+        <w:rPr>
+          <w:b/>
+          <w:bCs/>
+        </w:rPr>
+        <w:t>Introduction line:</w:t>
+      </w:r>
+    </w:p>
+    <w:p>
+      <w:pPr>
+        <w:rPr>
+          <w:b/>
+          <w:bCs/>
+        </w:rPr>
+      </w:pPr>
+    </w:p>
+    <w:p>
+      <w:pPr>
+        <w:rPr>
+          <w:b/>
+          <w:bCs/>
+        </w:rPr>
+      </w:pPr>
+      <w:r>
+        <w:rPr>
+          <w:b/>
+          <w:bCs/>
+        </w:rPr>
+        <w:t>Choice: Symptoms:</w:t>
+      </w:r>
+    </w:p>
+    <w:p>
+      <w:pPr>
+        <w:rPr>
+          <w:b/>
+          <w:bCs/>
+        </w:rPr>
+      </w:pPr>
+    </w:p>
+    <w:p>
+      <w:pPr>
+        <w:rPr>
+          <w:b/>
+          <w:bCs/>
+        </w:rPr>
+      </w:pPr>
+      <w:r>
+        <w:rPr>
+          <w:b/>
+          <w:bCs/>
+        </w:rPr>
+        <w:t>Choice: Give Item:</w:t>
+      </w:r>
+    </w:p>
+    <w:p>
+      <w:pPr>
+        <w:rPr>
+          <w:b/>
+          <w:bCs/>
+        </w:rPr>
+      </w:pPr>
+    </w:p>
+    <w:p>
+      <w:r>
+        <w:rPr>
+          <w:b/>
+          <w:bCs/>
+        </w:rPr>
+        <w:t>Choice: Treat:</w:t>
+      </w:r>
+      <w:r>
+        <w:rPr>
+          <w:b/>
+          <w:bCs/>
+        </w:rPr>
+        <w:tab/>
+      </w:r>
+      <w:r>
+        <w:rPr>
+          <w:b/>
+          <w:bCs/>
+        </w:rPr>
+        <w:tab/>
+      </w:r>
+      <w:r>
+        <w:rPr>
+          <w:i/>
+          <w:iCs/>
+        </w:rPr>
+        <w:t>Wrong treamtent:</w:t>
+      </w:r>
+    </w:p>
+    <w:p>
+      <w:pPr>
+        <w:rPr>
+          <w:i/>
+          <w:iCs/>
+        </w:rPr>
+      </w:pPr>
+      <w:r>
+        <w:tab/>
+      </w:r>
+      <w:r>
+        <w:tab/>
+      </w:r>
+      <w:r>
+        <w:tab/>
+      </w:r>
+      <w:r>
+        <w:rPr>
+          <w:i/>
+          <w:iCs/>
+        </w:rPr>
+        <w:t>Correct treatm</w:t>
+      </w:r>
+      <w:r>
+        <w:rPr>
+          <w:i/>
+          <w:iCs/>
+        </w:rPr>
+        <w:t>ent:</w:t>
+      </w:r>
+    </w:p>
+    <w:p>
+      <w:pPr>
+        <w:rPr>
+          <w:i/>
+          <w:iCs/>
+        </w:rPr>
+      </w:pPr>
+    </w:p>
+    <w:p>
+      <w:r>
+        <w:rPr>
+          <w:b/>
+          <w:bCs/>
+        </w:rPr>
+        <w:t>Choice: Is healthy:</w:t>
+      </w:r>
+    </w:p>
+    <w:p/>
+    <w:p>
+      <w:r>
+        <w:rPr>
+          <w:b/>
+          <w:bCs/>
+        </w:rPr>
+        <w:t>Choice: Stop Interact:</w:t>
+      </w:r>
+      <w:r>
+        <w:rPr>
+          <w:b/>
+          <w:bCs/>
+        </w:rPr>
+        <w:tab/>
+      </w:r>
+      <w:r>
+        <w:rPr>
+          <w:i/>
+          <w:iCs/>
+        </w:rPr>
+        <w:t>Not treated:</w:t>
+      </w:r>
+    </w:p>
+    <w:p>
+      <w:pPr>
+        <w:rPr>
+          <w:i/>
+          <w:iCs/>
+        </w:rPr>
+      </w:pPr>
+      <w:r>
+        <w:tab/>
+      </w:r>
+      <w:r>
+        <w:tab/>
+      </w:r>
+      <w:r>
+        <w:tab/>
+      </w:r>
+      <w:r>
+        <w:rPr>
+          <w:i/>
+          <w:iCs/>
+        </w:rPr>
+        <w:t>Treated:</w:t>
+      </w:r>
+    </w:p>
+    <w:p/>
+    <w:p/>
     <w:p>
       <w:pPr>
         <w:pStyle w:val="Heading2"/>
       </w:pPr>
       <w:r>
-        <w:t>France (F) – Malaria</w:t>
-      </w:r>
-    </w:p>
-    <w:p/>
-    <w:p>
-      <w:r>
-        <w:rPr>
-          <w:b/>
-          <w:bCs/>
-        </w:rPr>
-        <w:t>Introduction line:</w:t>
-      </w:r>
-    </w:p>
-    <w:p/>
-    <w:p>
-      <w:pPr>
-        <w:rPr>
-          <w:b/>
-          <w:bCs/>
-        </w:rPr>
-      </w:pPr>
-      <w:r>
-        <w:rPr>
-          <w:b/>
-          <w:bCs/>
-        </w:rPr>
-        <w:t>Choice: Symptoms:</w:t>
-      </w:r>
-    </w:p>
-    <w:p>
-      <w:pPr>
-        <w:rPr>
-          <w:b/>
-          <w:bCs/>
-        </w:rPr>
-      </w:pPr>
-    </w:p>
-    <w:p>
-      <w:pPr>
-        <w:rPr>
-          <w:b/>
-          <w:bCs/>
-        </w:rPr>
-      </w:pPr>
-      <w:r>
-        <w:rPr>
-          <w:b/>
-          <w:bCs/>
-        </w:rPr>
-        <w:t>Choice: Give Item:</w:t>
-      </w:r>
-    </w:p>
-    <w:p>
-      <w:pPr>
-        <w:rPr>
-          <w:b/>
-          <w:bCs/>
-        </w:rPr>
-      </w:pPr>
-    </w:p>
-    <w:p>
-      <w:pPr>
-        <w:rPr>
-          <w:i/>
-          <w:iCs/>
-        </w:rPr>
-      </w:pPr>
-      <w:r>
-        <w:rPr>
-          <w:b/>
-          <w:bCs/>
-        </w:rPr>
-        <w:t>Choice: Treat:</w:t>
-      </w:r>
-      <w:r>
-        <w:rPr>
-          <w:b/>
-          <w:bCs/>
-        </w:rPr>
-        <w:tab/>
-      </w:r>
-      <w:r>
-        <w:rPr>
-          <w:b/>
-          <w:bCs/>
-        </w:rPr>
-        <w:tab/>
-      </w:r>
-      <w:r>
-        <w:rPr>
-          <w:i/>
-          <w:iCs/>
-        </w:rPr>
-        <w:t>Wrong treamtent:</w:t>
-      </w:r>
-    </w:p>
-    <w:p>
-      <w:pPr>
-        <w:rPr>
-          <w:i/>
-          <w:iCs/>
-        </w:rPr>
-      </w:pPr>
-      <w:r>
-        <w:rPr>
-          <w:i/>
-          <w:iCs/>
-        </w:rPr>
-        <w:tab/>
-      </w:r>
-      <w:r>
-        <w:rPr>
-          <w:i/>
-          <w:iCs/>
-        </w:rPr>
-        <w:tab/>
-      </w:r>
-      <w:r>
-        <w:rPr>
-          <w:i/>
-          <w:iCs/>
-        </w:rPr>
-        <w:tab/>
-      </w:r>
-      <w:r>
-        <w:rPr>
-          <w:i/>
-          <w:iCs/>
-        </w:rPr>
-        <w:t>Correct treatm</w:t>
-      </w:r>
-      <w:r>
-        <w:rPr>
-          <w:i/>
-          <w:iCs/>
-        </w:rPr>
-        <w:t>ent:</w:t>
-      </w:r>
-    </w:p>
-    <w:p/>
-    <w:p>
-      <w:pPr>
-        <w:rPr>
-          <w:b/>
-          <w:bCs/>
-        </w:rPr>
-      </w:pPr>
-      <w:r>
-        <w:rPr>
-          <w:b/>
-          <w:bCs/>
-        </w:rPr>
-        <w:t>Choice: Is healthy:</w:t>
-      </w:r>
-    </w:p>
-    <w:p>
-      <w:pPr>
-        <w:rPr>
-          <w:b/>
-          <w:bCs/>
-        </w:rPr>
-      </w:pPr>
-    </w:p>
-    <w:p>
-      <w:r>
-        <w:rPr>
-          <w:b/>
-          <w:bCs/>
-        </w:rPr>
-        <w:t>Choice: Stop Interact:</w:t>
-      </w:r>
-      <w:r>
-        <w:rPr>
-          <w:b/>
-          <w:bCs/>
-        </w:rPr>
-        <w:tab/>
-      </w:r>
-      <w:r>
-        <w:rPr>
-          <w:i/>
-          <w:iCs/>
-        </w:rPr>
-        <w:t>Not treated:</w:t>
-      </w:r>
-    </w:p>
-    <w:p>
-      <w:pPr>
-        <w:rPr>
-          <w:i/>
-          <w:iCs/>
-        </w:rPr>
-      </w:pPr>
-      <w:r>
-        <w:tab/>
-      </w:r>
-      <w:r>
-        <w:tab/>
-      </w:r>
-      <w:r>
-        <w:tab/>
-      </w:r>
-      <w:r>
-        <w:rPr>
-          <w:i/>
-          <w:iCs/>
-        </w:rPr>
-        <w:t>Treated:</w:t>
-      </w:r>
-    </w:p>
-    <w:p/>
-    <w:p/>
-    <w:p>
-      <w:pPr>
-        <w:pStyle w:val="Heading2"/>
-      </w:pPr>
-      <w:r>
         <w:lastRenderedPageBreak/>
-        <w:t>Yuran (F) – Malaria</w:t>
-      </w:r>
-    </w:p>
-    <w:p/>
-    <w:p>
-      <w:r>
-        <w:rPr>
-          <w:b/>
-          <w:bCs/>
-        </w:rPr>
-        <w:t>Introduction line:</w:t>
-      </w:r>
-    </w:p>
-    <w:p/>
-    <w:p>
-      <w:pPr>
-        <w:rPr>
-          <w:b/>
-          <w:bCs/>
-        </w:rPr>
-      </w:pPr>
-      <w:r>
-        <w:rPr>
-          <w:b/>
-          <w:bCs/>
-        </w:rPr>
-        <w:t>Choice: Symptoms:</w:t>
-      </w:r>
-    </w:p>
-    <w:p>
-      <w:pPr>
-        <w:rPr>
-          <w:b/>
-          <w:bCs/>
-        </w:rPr>
-      </w:pPr>
-    </w:p>
-    <w:p>
-      <w:pPr>
-        <w:rPr>
-          <w:b/>
-          <w:bCs/>
-        </w:rPr>
-      </w:pPr>
-      <w:r>
-        <w:rPr>
-          <w:b/>
-          <w:bCs/>
-        </w:rPr>
-        <w:t>Choice: Give Item:</w:t>
-      </w:r>
-    </w:p>
-    <w:p>
-      <w:pPr>
-        <w:rPr>
-          <w:b/>
-          <w:bCs/>
-        </w:rPr>
-      </w:pPr>
-    </w:p>
-    <w:p>
-      <w:pPr>
-        <w:rPr>
-          <w:i/>
-          <w:iCs/>
-        </w:rPr>
-      </w:pPr>
-      <w:r>
-        <w:rPr>
-          <w:b/>
-          <w:bCs/>
-        </w:rPr>
-        <w:t>Choice: Treat:</w:t>
-      </w:r>
-      <w:r>
-        <w:rPr>
-          <w:b/>
-          <w:bCs/>
-        </w:rPr>
-        <w:tab/>
-      </w:r>
-      <w:r>
-        <w:rPr>
-          <w:b/>
-          <w:bCs/>
-        </w:rPr>
-        <w:tab/>
-      </w:r>
-      <w:r>
-        <w:rPr>
-          <w:i/>
-          <w:iCs/>
-        </w:rPr>
-        <w:t>Wrong treamtent:</w:t>
-      </w:r>
-    </w:p>
-    <w:p>
-      <w:pPr>
-        <w:rPr>
-          <w:i/>
-          <w:iCs/>
-        </w:rPr>
-      </w:pPr>
-      <w:r>
-        <w:rPr>
-          <w:i/>
-          <w:iCs/>
-        </w:rPr>
-        <w:tab/>
-      </w:r>
-      <w:r>
-        <w:rPr>
-          <w:i/>
-          <w:iCs/>
-        </w:rPr>
-        <w:tab/>
-      </w:r>
-      <w:r>
-        <w:rPr>
-          <w:i/>
-          <w:iCs/>
-        </w:rPr>
-        <w:tab/>
-      </w:r>
-      <w:r>
-        <w:rPr>
-          <w:i/>
-          <w:iCs/>
-        </w:rPr>
-        <w:t>Correct treatm</w:t>
-      </w:r>
-      <w:r>
-        <w:rPr>
-          <w:i/>
-          <w:iCs/>
-        </w:rPr>
-        <w:t>ent:</w:t>
-      </w:r>
-    </w:p>
-    <w:p/>
-    <w:p>
-      <w:pPr>
-        <w:rPr>
-          <w:b/>
-          <w:bCs/>
-        </w:rPr>
-      </w:pPr>
-      <w:r>
-        <w:rPr>
-          <w:b/>
-          <w:bCs/>
-        </w:rPr>
-        <w:t>Choice: Is healthy:</w:t>
-      </w:r>
-    </w:p>
-    <w:p>
-      <w:pPr>
-        <w:rPr>
-          <w:b/>
-          <w:bCs/>
-        </w:rPr>
-      </w:pPr>
-    </w:p>
-    <w:p>
-      <w:r>
-        <w:rPr>
-          <w:b/>
-          <w:bCs/>
-        </w:rPr>
-        <w:t>Choice: Stop Interact:</w:t>
-      </w:r>
-      <w:r>
-        <w:rPr>
-          <w:b/>
-          <w:bCs/>
-        </w:rPr>
-        <w:tab/>
-      </w:r>
-      <w:r>
-        <w:rPr>
-          <w:i/>
-          <w:iCs/>
-        </w:rPr>
-        <w:t>Not treated:</w:t>
-      </w:r>
-    </w:p>
-    <w:p>
-      <w:pPr>
-        <w:rPr>
-          <w:i/>
-          <w:iCs/>
-        </w:rPr>
-      </w:pPr>
-      <w:r>
-        <w:tab/>
-      </w:r>
-      <w:r>
-        <w:tab/>
-      </w:r>
-      <w:r>
-        <w:tab/>
-      </w:r>
-      <w:r>
-        <w:rPr>
-          <w:i/>
-          <w:iCs/>
-        </w:rPr>
-        <w:t>Treated:</w:t>
-      </w:r>
-    </w:p>
-    <w:p/>
-    <w:p/>
-    <w:p>
-      <w:pPr>
-        <w:pStyle w:val="Heading2"/>
-      </w:pPr>
-      <w:r>
-        <w:t>Themba (F) – Malaria</w:t>
-      </w:r>
-    </w:p>
-    <w:p/>
-    <w:p>
-      <w:r>
-        <w:rPr>
-          <w:b/>
-          <w:bCs/>
-        </w:rPr>
-        <w:t>Introduction line:</w:t>
-      </w:r>
-    </w:p>
-    <w:p/>
-    <w:p>
-      <w:pPr>
-        <w:rPr>
-          <w:b/>
-          <w:bCs/>
-        </w:rPr>
-      </w:pPr>
-      <w:r>
-        <w:rPr>
-          <w:b/>
-          <w:bCs/>
-        </w:rPr>
-        <w:t>Choice: Symptoms:</w:t>
-      </w:r>
-    </w:p>
-    <w:p>
-      <w:pPr>
-        <w:rPr>
-          <w:b/>
-          <w:bCs/>
-        </w:rPr>
-      </w:pPr>
-    </w:p>
-    <w:p>
-      <w:pPr>
-        <w:rPr>
-          <w:b/>
-          <w:bCs/>
-        </w:rPr>
-      </w:pPr>
-      <w:r>
-        <w:rPr>
-          <w:b/>
-          <w:bCs/>
-        </w:rPr>
-        <w:t>Choice: Give Item:</w:t>
-      </w:r>
-    </w:p>
-    <w:p>
-      <w:pPr>
-        <w:rPr>
-          <w:b/>
-          <w:bCs/>
-        </w:rPr>
-      </w:pPr>
-    </w:p>
-    <w:p>
-      <w:pPr>
-        <w:rPr>
-          <w:i/>
-          <w:iCs/>
-        </w:rPr>
-      </w:pPr>
-      <w:r>
-        <w:rPr>
-          <w:b/>
-          <w:bCs/>
-        </w:rPr>
-        <w:t>Choice: Treat:</w:t>
-      </w:r>
-      <w:r>
-        <w:rPr>
-          <w:b/>
-          <w:bCs/>
-        </w:rPr>
-        <w:tab/>
-      </w:r>
-      <w:r>
-        <w:rPr>
-          <w:b/>
-          <w:bCs/>
-        </w:rPr>
-        <w:tab/>
-      </w:r>
-      <w:r>
-        <w:rPr>
-          <w:i/>
-          <w:iCs/>
-        </w:rPr>
-        <w:t>Wrong treamtent:</w:t>
-      </w:r>
-    </w:p>
-    <w:p>
-      <w:pPr>
-        <w:rPr>
-          <w:i/>
-          <w:iCs/>
-        </w:rPr>
-      </w:pPr>
-      <w:r>
-        <w:rPr>
-          <w:i/>
-          <w:iCs/>
-        </w:rPr>
-        <w:tab/>
-      </w:r>
-      <w:r>
-        <w:rPr>
-          <w:i/>
-          <w:iCs/>
-        </w:rPr>
-        <w:tab/>
-      </w:r>
-      <w:r>
-        <w:rPr>
-          <w:i/>
-          <w:iCs/>
-        </w:rPr>
-        <w:tab/>
-      </w:r>
-      <w:r>
-        <w:rPr>
-          <w:i/>
-          <w:iCs/>
-        </w:rPr>
-        <w:t>Correct treatm</w:t>
-      </w:r>
-      <w:r>
-        <w:rPr>
-          <w:i/>
-          <w:iCs/>
-        </w:rPr>
-        <w:t>ent:</w:t>
-      </w:r>
-    </w:p>
-    <w:p/>
-    <w:p>
-      <w:pPr>
-        <w:rPr>
-          <w:b/>
-          <w:bCs/>
-        </w:rPr>
-      </w:pPr>
-      <w:r>
-        <w:rPr>
-          <w:b/>
-          <w:bCs/>
-        </w:rPr>
-        <w:t>Choice: Is healthy:</w:t>
-      </w:r>
-    </w:p>
-    <w:p>
-      <w:pPr>
-        <w:rPr>
-          <w:b/>
-          <w:bCs/>
-        </w:rPr>
-      </w:pPr>
-    </w:p>
-    <w:p>
-      <w:r>
-        <w:rPr>
-          <w:b/>
-          <w:bCs/>
-        </w:rPr>
-        <w:t>Choice: Stop Interact:</w:t>
-      </w:r>
-      <w:r>
-        <w:rPr>
-          <w:b/>
-          <w:bCs/>
-        </w:rPr>
-        <w:tab/>
-      </w:r>
-      <w:r>
-        <w:rPr>
-          <w:i/>
-          <w:iCs/>
-        </w:rPr>
-        <w:t>Not treated:</w:t>
-      </w:r>
-    </w:p>
-    <w:p>
-      <w:pPr>
-        <w:rPr>
-          <w:i/>
-          <w:iCs/>
-        </w:rPr>
-      </w:pPr>
-      <w:r>
-        <w:tab/>
-      </w:r>
-      <w:r>
-        <w:tab/>
-      </w:r>
-      <w:r>
-        <w:tab/>
-      </w:r>
-      <w:r>
-        <w:rPr>
-          <w:i/>
-          <w:iCs/>
-        </w:rPr>
-        <w:t>Treated:</w:t>
-      </w:r>
-    </w:p>
-    <w:p>
+        <w:t>Yuran (F)</w:t>
+      </w:r>
+      <w:r>
+        <w:t xml:space="preserve"> – H</w:t>
+      </w:r>
+      <w:r>
+        <w:t>ypochondriac</w:t>
+      </w:r>
       <w:bookmarkStart w:id="0" w:name="_GoBack"/>
       <w:bookmarkEnd w:id="0"/>
     </w:p>
+    <w:p/>
+    <w:p>
+      <w:pPr>
+        <w:rPr>
+          <w:b/>
+          <w:bCs/>
+        </w:rPr>
+      </w:pPr>
+      <w:r>
+        <w:rPr>
+          <w:b/>
+          <w:bCs/>
+        </w:rPr>
+        <w:t>Introduction line:</w:t>
+      </w:r>
+    </w:p>
+    <w:p>
+      <w:pPr>
+        <w:rPr>
+          <w:b/>
+          <w:bCs/>
+        </w:rPr>
+      </w:pPr>
+    </w:p>
+    <w:p>
+      <w:pPr>
+        <w:rPr>
+          <w:b/>
+          <w:bCs/>
+        </w:rPr>
+      </w:pPr>
+      <w:r>
+        <w:rPr>
+          <w:b/>
+          <w:bCs/>
+        </w:rPr>
+        <w:t>Choice: Symptoms:</w:t>
+      </w:r>
+    </w:p>
+    <w:p>
+      <w:pPr>
+        <w:rPr>
+          <w:b/>
+          <w:bCs/>
+        </w:rPr>
+      </w:pPr>
+    </w:p>
+    <w:p>
+      <w:pPr>
+        <w:rPr>
+          <w:b/>
+          <w:bCs/>
+        </w:rPr>
+      </w:pPr>
+      <w:r>
+        <w:rPr>
+          <w:b/>
+          <w:bCs/>
+        </w:rPr>
+        <w:t>Choice: Give Item:</w:t>
+      </w:r>
+    </w:p>
+    <w:p>
+      <w:pPr>
+        <w:rPr>
+          <w:b/>
+          <w:bCs/>
+        </w:rPr>
+      </w:pPr>
+    </w:p>
+    <w:p>
+      <w:r>
+        <w:rPr>
+          <w:b/>
+          <w:bCs/>
+        </w:rPr>
+        <w:t>Choice: Treat:</w:t>
+      </w:r>
+      <w:r>
+        <w:rPr>
+          <w:b/>
+          <w:bCs/>
+        </w:rPr>
+        <w:tab/>
+      </w:r>
+      <w:r>
+        <w:rPr>
+          <w:b/>
+          <w:bCs/>
+        </w:rPr>
+        <w:tab/>
+      </w:r>
+      <w:r>
+        <w:rPr>
+          <w:i/>
+          <w:iCs/>
+        </w:rPr>
+        <w:t>Wrong treamtent:</w:t>
+      </w:r>
+    </w:p>
+    <w:p>
+      <w:pPr>
+        <w:rPr>
+          <w:i/>
+          <w:iCs/>
+        </w:rPr>
+      </w:pPr>
+      <w:r>
+        <w:tab/>
+      </w:r>
+      <w:r>
+        <w:tab/>
+      </w:r>
+      <w:r>
+        <w:tab/>
+      </w:r>
+      <w:r>
+        <w:rPr>
+          <w:i/>
+          <w:iCs/>
+        </w:rPr>
+        <w:t>Correct treatm</w:t>
+      </w:r>
+      <w:r>
+        <w:rPr>
+          <w:i/>
+          <w:iCs/>
+        </w:rPr>
+        <w:t>ent:</w:t>
+      </w:r>
+    </w:p>
+    <w:p>
+      <w:pPr>
+        <w:rPr>
+          <w:i/>
+          <w:iCs/>
+        </w:rPr>
+      </w:pPr>
+    </w:p>
+    <w:p>
+      <w:r>
+        <w:rPr>
+          <w:b/>
+          <w:bCs/>
+        </w:rPr>
+        <w:t>Choice: Is healthy:</w:t>
+      </w:r>
+    </w:p>
+    <w:p/>
+    <w:p>
+      <w:r>
+        <w:rPr>
+          <w:b/>
+          <w:bCs/>
+        </w:rPr>
+        <w:t>Choice: Stop Interact:</w:t>
+      </w:r>
+      <w:r>
+        <w:rPr>
+          <w:b/>
+          <w:bCs/>
+        </w:rPr>
+        <w:tab/>
+      </w:r>
+      <w:r>
+        <w:rPr>
+          <w:i/>
+          <w:iCs/>
+        </w:rPr>
+        <w:t>Not treated:</w:t>
+      </w:r>
+    </w:p>
+    <w:p>
+      <w:pPr>
+        <w:rPr>
+          <w:i/>
+          <w:iCs/>
+        </w:rPr>
+      </w:pPr>
+      <w:r>
+        <w:tab/>
+      </w:r>
+      <w:r>
+        <w:tab/>
+      </w:r>
+      <w:r>
+        <w:tab/>
+      </w:r>
+      <w:r>
+        <w:rPr>
+          <w:i/>
+          <w:iCs/>
+        </w:rPr>
+        <w:t>Treated:</w:t>
+      </w:r>
+    </w:p>
+    <w:p/>
     <w:sectPr>
       <w:pgSz w:w="11900" w:h="16840"/>
       <w:pgMar w:top="1701" w:right="1134" w:bottom="1701" w:left="1134" w:header="708" w:footer="708" w:gutter="0"/>

</xml_diff>